<commit_message>
modificación de estructura de Repositorio_DeliverEat
se añaden/quitan carpetas, items y se verifica reglas de nombrado.
</commit_message>
<xml_diff>
--- a/Repositorio_DeliverEat/Plantilla de Items de Configuración.docx
+++ b/Repositorio_DeliverEat/Plantilla de Items de Configuración.docx
@@ -946,8 +946,6 @@
             <w:r>
               <w:t>.docx</w:t>
             </w:r>
-            <w:bookmarkStart w:id="2" w:name="_GoBack"/>
-            <w:bookmarkEnd w:id="2"/>
           </w:p>
         </w:tc>
         <w:tc>
@@ -1904,7 +1902,10 @@
               <w:jc w:val="center"/>
             </w:pPr>
             <w:r>
-              <w:t>DE_&lt;NombreClase&gt;</w:t>
+              <w:t>DE_&lt;Nombre de Proyecto</w:t>
+            </w:r>
+            <w:r>
+              <w:t>&gt;</w:t>
             </w:r>
             <w:r>
               <w:t>.&lt;ExtensiónClase&gt;</w:t>
@@ -1998,224 +1999,6 @@
             </w:pPr>
             <w:r>
               <w:t>Producto</w:t>
-            </w:r>
-          </w:p>
-        </w:tc>
-      </w:tr>
-      <w:tr>
-        <w:tc>
-          <w:tcPr>
-            <w:tcW w:w="1950" w:type="dxa"/>
-            <w:shd w:val="clear" w:color="auto" w:fill="auto"/>
-            <w:tcMar>
-              <w:top w:w="100" w:type="dxa"/>
-              <w:left w:w="100" w:type="dxa"/>
-              <w:bottom w:w="100" w:type="dxa"/>
-              <w:right w:w="100" w:type="dxa"/>
-            </w:tcMar>
-            <w:vAlign w:val="center"/>
-          </w:tcPr>
-          <w:p>
-            <w:pPr>
-              <w:widowControl w:val="0"/>
-              <w:pBdr>
-                <w:top w:val="nil"/>
-                <w:left w:val="nil"/>
-                <w:bottom w:val="nil"/>
-                <w:right w:val="nil"/>
-                <w:between w:val="nil"/>
-              </w:pBdr>
-              <w:spacing w:line="240" w:lineRule="auto"/>
-              <w:contextualSpacing w:val="0"/>
-              <w:jc w:val="center"/>
-              <w:rPr>
-                <w:b/>
-              </w:rPr>
-            </w:pPr>
-            <w:r>
-              <w:rPr>
-                <w:b/>
-              </w:rPr>
-              <w:t>Código F</w:t>
-            </w:r>
-            <w:r>
-              <w:rPr>
-                <w:b/>
-              </w:rPr>
-              <w:t xml:space="preserve">uente </w:t>
-            </w:r>
-            <w:r>
-              <w:rPr>
-                <w:b/>
-              </w:rPr>
-              <w:t>S</w:t>
-            </w:r>
-            <w:r>
-              <w:rPr>
-                <w:b/>
-              </w:rPr>
-              <w:t>print</w:t>
-            </w:r>
-          </w:p>
-        </w:tc>
-        <w:tc>
-          <w:tcPr>
-            <w:tcW w:w="3180" w:type="dxa"/>
-            <w:shd w:val="clear" w:color="auto" w:fill="auto"/>
-            <w:tcMar>
-              <w:top w:w="100" w:type="dxa"/>
-              <w:left w:w="100" w:type="dxa"/>
-              <w:bottom w:w="100" w:type="dxa"/>
-              <w:right w:w="100" w:type="dxa"/>
-            </w:tcMar>
-            <w:vAlign w:val="center"/>
-          </w:tcPr>
-          <w:p>
-            <w:pPr>
-              <w:widowControl w:val="0"/>
-              <w:pBdr>
-                <w:top w:val="nil"/>
-                <w:left w:val="nil"/>
-                <w:bottom w:val="nil"/>
-                <w:right w:val="nil"/>
-                <w:between w:val="nil"/>
-              </w:pBdr>
-              <w:spacing w:line="240" w:lineRule="auto"/>
-              <w:contextualSpacing w:val="0"/>
-              <w:jc w:val="center"/>
-            </w:pPr>
-            <w:r>
-              <w:t>DE_&lt;NombreClase&gt;</w:t>
-            </w:r>
-            <w:r>
-              <w:t>.&lt;ExtensiónClase&gt;</w:t>
-            </w:r>
-          </w:p>
-        </w:tc>
-        <w:tc>
-          <w:tcPr>
-            <w:tcW w:w="3180" w:type="dxa"/>
-            <w:shd w:val="clear" w:color="auto" w:fill="auto"/>
-            <w:tcMar>
-              <w:top w:w="100" w:type="dxa"/>
-              <w:left w:w="100" w:type="dxa"/>
-              <w:bottom w:w="100" w:type="dxa"/>
-              <w:right w:w="100" w:type="dxa"/>
-            </w:tcMar>
-            <w:vAlign w:val="center"/>
-          </w:tcPr>
-          <w:p>
-            <w:pPr>
-              <w:widowControl w:val="0"/>
-              <w:pBdr>
-                <w:top w:val="nil"/>
-                <w:left w:val="nil"/>
-                <w:bottom w:val="nil"/>
-                <w:right w:val="nil"/>
-                <w:between w:val="nil"/>
-              </w:pBdr>
-              <w:spacing w:line="240" w:lineRule="auto"/>
-              <w:contextualSpacing w:val="0"/>
-              <w:jc w:val="center"/>
-              <w:rPr>
-                <w:sz w:val="20"/>
-                <w:szCs w:val="20"/>
-              </w:rPr>
-            </w:pPr>
-            <w:r>
-              <w:rPr>
-                <w:sz w:val="20"/>
-                <w:szCs w:val="20"/>
-              </w:rPr>
-              <w:t>https://&lt;nro IP servidor&gt;/Repositorio_DeliverEat/Tronco/Proyecto/</w:t>
-            </w:r>
-            <w:r>
-              <w:rPr>
-                <w:sz w:val="20"/>
-                <w:szCs w:val="20"/>
-              </w:rPr>
-              <w:t>4</w:t>
-            </w:r>
-          </w:p>
-          <w:p>
-            <w:pPr>
-              <w:widowControl w:val="0"/>
-              <w:pBdr>
-                <w:top w:val="nil"/>
-                <w:left w:val="nil"/>
-                <w:bottom w:val="nil"/>
-                <w:right w:val="nil"/>
-                <w:between w:val="nil"/>
-              </w:pBdr>
-              <w:spacing w:line="240" w:lineRule="auto"/>
-              <w:contextualSpacing w:val="0"/>
-              <w:jc w:val="center"/>
-              <w:rPr>
-                <w:lang w:val="en-US"/>
-              </w:rPr>
-            </w:pPr>
-            <w:r>
-              <w:rPr>
-                <w:sz w:val="20"/>
-                <w:szCs w:val="20"/>
-                <w:lang w:val="en-US"/>
-              </w:rPr>
-              <w:t xml:space="preserve">Sprints/Sprint </w:t>
-            </w:r>
-            <w:r>
-              <w:rPr>
-                <w:sz w:val="20"/>
-                <w:szCs w:val="20"/>
-                <w:lang w:val="en-US"/>
-              </w:rPr>
-              <w:t>&lt;nro Sprint&gt;</w:t>
-            </w:r>
-            <w:r>
-              <w:rPr>
-                <w:sz w:val="20"/>
-                <w:szCs w:val="20"/>
-                <w:lang w:val="en-US"/>
-              </w:rPr>
-              <w:t>/</w:t>
-            </w:r>
-            <w:r>
-              <w:rPr>
-                <w:sz w:val="20"/>
-                <w:szCs w:val="20"/>
-                <w:lang w:val="en-US"/>
-              </w:rPr>
-              <w:t>2 Código Fuente</w:t>
-            </w:r>
-          </w:p>
-        </w:tc>
-        <w:tc>
-          <w:tcPr>
-            <w:tcW w:w="1429" w:type="dxa"/>
-            <w:shd w:val="clear" w:color="auto" w:fill="auto"/>
-            <w:tcMar>
-              <w:top w:w="100" w:type="dxa"/>
-              <w:left w:w="100" w:type="dxa"/>
-              <w:bottom w:w="100" w:type="dxa"/>
-              <w:right w:w="100" w:type="dxa"/>
-            </w:tcMar>
-            <w:vAlign w:val="center"/>
-          </w:tcPr>
-          <w:p>
-            <w:pPr>
-              <w:widowControl w:val="0"/>
-              <w:pBdr>
-                <w:top w:val="nil"/>
-                <w:left w:val="nil"/>
-                <w:bottom w:val="nil"/>
-                <w:right w:val="nil"/>
-                <w:between w:val="nil"/>
-              </w:pBdr>
-              <w:spacing w:line="240" w:lineRule="auto"/>
-              <w:contextualSpacing w:val="0"/>
-              <w:jc w:val="center"/>
-            </w:pPr>
-            <w:r>
-              <w:t>Iteración</w:t>
             </w:r>
           </w:p>
         </w:tc>
@@ -3025,14 +2808,293 @@
               <w:rPr>
                 <w:b/>
               </w:rPr>
+              <w:t>L</w:t>
+            </w:r>
+            <w:r>
+              <w:rPr>
+                <w:b/>
+              </w:rPr>
+              <w:t>ibrerías</w:t>
+            </w:r>
+          </w:p>
+        </w:tc>
+        <w:tc>
+          <w:tcPr>
+            <w:tcW w:w="3180" w:type="dxa"/>
+            <w:shd w:val="clear" w:color="auto" w:fill="auto"/>
+            <w:tcMar>
+              <w:top w:w="100" w:type="dxa"/>
+              <w:left w:w="100" w:type="dxa"/>
+              <w:bottom w:w="100" w:type="dxa"/>
+              <w:right w:w="100" w:type="dxa"/>
+            </w:tcMar>
+            <w:vAlign w:val="center"/>
+          </w:tcPr>
+          <w:p>
+            <w:pPr>
+              <w:widowControl w:val="0"/>
+              <w:spacing w:line="240" w:lineRule="auto"/>
+              <w:contextualSpacing w:val="0"/>
+              <w:jc w:val="center"/>
+            </w:pPr>
+            <w:r>
+              <w:t>DE_&lt;N</w:t>
+            </w:r>
+            <w:r>
+              <w:t>ombreDeLibrería&gt;</w:t>
+            </w:r>
+          </w:p>
+        </w:tc>
+        <w:tc>
+          <w:tcPr>
+            <w:tcW w:w="3180" w:type="dxa"/>
+            <w:shd w:val="clear" w:color="auto" w:fill="auto"/>
+            <w:tcMar>
+              <w:top w:w="100" w:type="dxa"/>
+              <w:left w:w="100" w:type="dxa"/>
+              <w:bottom w:w="100" w:type="dxa"/>
+              <w:right w:w="100" w:type="dxa"/>
+            </w:tcMar>
+            <w:vAlign w:val="center"/>
+          </w:tcPr>
+          <w:p>
+            <w:pPr>
+              <w:widowControl w:val="0"/>
+              <w:pBdr>
+                <w:top w:val="nil"/>
+                <w:left w:val="nil"/>
+                <w:bottom w:val="nil"/>
+                <w:right w:val="nil"/>
+                <w:between w:val="nil"/>
+              </w:pBdr>
+              <w:spacing w:line="240" w:lineRule="auto"/>
+              <w:contextualSpacing w:val="0"/>
+              <w:jc w:val="center"/>
+            </w:pPr>
+            <w:r>
+              <w:rPr>
+                <w:sz w:val="20"/>
+                <w:szCs w:val="20"/>
+              </w:rPr>
+              <w:t>https://&lt;nro IP servidor&gt;/Repositorio_DeliverEat/Tronco/P</w:t>
+            </w:r>
+            <w:r>
+              <w:rPr>
+                <w:sz w:val="20"/>
+                <w:szCs w:val="20"/>
+              </w:rPr>
+              <w:t>roducto/3 Librerías</w:t>
+            </w:r>
+          </w:p>
+        </w:tc>
+        <w:tc>
+          <w:tcPr>
+            <w:tcW w:w="1429" w:type="dxa"/>
+            <w:shd w:val="clear" w:color="auto" w:fill="auto"/>
+            <w:tcMar>
+              <w:top w:w="100" w:type="dxa"/>
+              <w:left w:w="100" w:type="dxa"/>
+              <w:bottom w:w="100" w:type="dxa"/>
+              <w:right w:w="100" w:type="dxa"/>
+            </w:tcMar>
+            <w:vAlign w:val="center"/>
+          </w:tcPr>
+          <w:p>
+            <w:pPr>
+              <w:widowControl w:val="0"/>
+              <w:pBdr>
+                <w:top w:val="nil"/>
+                <w:left w:val="nil"/>
+                <w:bottom w:val="nil"/>
+                <w:right w:val="nil"/>
+                <w:between w:val="nil"/>
+              </w:pBdr>
+              <w:spacing w:line="240" w:lineRule="auto"/>
+              <w:contextualSpacing w:val="0"/>
+              <w:jc w:val="center"/>
+            </w:pPr>
+            <w:r>
+              <w:t>Producto</w:t>
+            </w:r>
+          </w:p>
+        </w:tc>
+      </w:tr>
+      <w:tr>
+        <w:trPr>
+          <w:trHeight w:val="360"/>
+        </w:trPr>
+        <w:tc>
+          <w:tcPr>
+            <w:tcW w:w="1950" w:type="dxa"/>
+            <w:shd w:val="clear" w:color="auto" w:fill="auto"/>
+            <w:tcMar>
+              <w:top w:w="100" w:type="dxa"/>
+              <w:left w:w="100" w:type="dxa"/>
+              <w:bottom w:w="100" w:type="dxa"/>
+              <w:right w:w="100" w:type="dxa"/>
+            </w:tcMar>
+            <w:vAlign w:val="center"/>
+          </w:tcPr>
+          <w:p>
+            <w:pPr>
+              <w:widowControl w:val="0"/>
+              <w:spacing w:line="240" w:lineRule="auto"/>
+              <w:contextualSpacing w:val="0"/>
+              <w:jc w:val="center"/>
+              <w:rPr>
+                <w:b/>
+              </w:rPr>
+            </w:pPr>
+            <w:r>
+              <w:rPr>
+                <w:b/>
+              </w:rPr>
+              <w:t>Guía de estilos</w:t>
+            </w:r>
+          </w:p>
+        </w:tc>
+        <w:tc>
+          <w:tcPr>
+            <w:tcW w:w="3180" w:type="dxa"/>
+            <w:shd w:val="clear" w:color="auto" w:fill="auto"/>
+            <w:tcMar>
+              <w:top w:w="100" w:type="dxa"/>
+              <w:left w:w="100" w:type="dxa"/>
+              <w:bottom w:w="100" w:type="dxa"/>
+              <w:right w:w="100" w:type="dxa"/>
+            </w:tcMar>
+            <w:vAlign w:val="center"/>
+          </w:tcPr>
+          <w:p>
+            <w:pPr>
+              <w:widowControl w:val="0"/>
+              <w:spacing w:line="240" w:lineRule="auto"/>
+              <w:contextualSpacing w:val="0"/>
+              <w:jc w:val="center"/>
+            </w:pPr>
+            <w:r>
+              <w:t>DE_&lt;nombre&gt;.pdf</w:t>
+            </w:r>
+          </w:p>
+        </w:tc>
+        <w:tc>
+          <w:tcPr>
+            <w:tcW w:w="3180" w:type="dxa"/>
+            <w:shd w:val="clear" w:color="auto" w:fill="auto"/>
+            <w:tcMar>
+              <w:top w:w="100" w:type="dxa"/>
+              <w:left w:w="100" w:type="dxa"/>
+              <w:bottom w:w="100" w:type="dxa"/>
+              <w:right w:w="100" w:type="dxa"/>
+            </w:tcMar>
+            <w:vAlign w:val="center"/>
+          </w:tcPr>
+          <w:p>
+            <w:pPr>
+              <w:widowControl w:val="0"/>
+              <w:pBdr>
+                <w:top w:val="nil"/>
+                <w:left w:val="nil"/>
+                <w:bottom w:val="nil"/>
+                <w:right w:val="nil"/>
+                <w:between w:val="nil"/>
+              </w:pBdr>
+              <w:spacing w:line="240" w:lineRule="auto"/>
+              <w:contextualSpacing w:val="0"/>
+              <w:jc w:val="center"/>
+              <w:rPr>
+                <w:sz w:val="20"/>
+                <w:szCs w:val="20"/>
+              </w:rPr>
+            </w:pPr>
+            <w:r>
+              <w:rPr>
+                <w:sz w:val="20"/>
+                <w:szCs w:val="20"/>
+              </w:rPr>
+              <w:t>https://&lt;nro IP servidor&gt;/Repositorio_DeliverEat</w:t>
+            </w:r>
+            <w:r>
+              <w:rPr>
+                <w:sz w:val="20"/>
+                <w:szCs w:val="20"/>
+              </w:rPr>
               <w:lastRenderedPageBreak/>
-              <w:t>L</w:t>
-            </w:r>
-            <w:r>
-              <w:rPr>
-                <w:b/>
-              </w:rPr>
-              <w:t>ibrerías</w:t>
+              <w:t>/Tronco/P</w:t>
+            </w:r>
+            <w:r>
+              <w:rPr>
+                <w:sz w:val="20"/>
+                <w:szCs w:val="20"/>
+              </w:rPr>
+              <w:t>roducto/4 Guía de EStilos</w:t>
+            </w:r>
+          </w:p>
+        </w:tc>
+        <w:tc>
+          <w:tcPr>
+            <w:tcW w:w="1429" w:type="dxa"/>
+            <w:shd w:val="clear" w:color="auto" w:fill="auto"/>
+            <w:tcMar>
+              <w:top w:w="100" w:type="dxa"/>
+              <w:left w:w="100" w:type="dxa"/>
+              <w:bottom w:w="100" w:type="dxa"/>
+              <w:right w:w="100" w:type="dxa"/>
+            </w:tcMar>
+            <w:vAlign w:val="center"/>
+          </w:tcPr>
+          <w:p>
+            <w:pPr>
+              <w:widowControl w:val="0"/>
+              <w:pBdr>
+                <w:top w:val="nil"/>
+                <w:left w:val="nil"/>
+                <w:bottom w:val="nil"/>
+                <w:right w:val="nil"/>
+                <w:between w:val="nil"/>
+              </w:pBdr>
+              <w:spacing w:line="240" w:lineRule="auto"/>
+              <w:contextualSpacing w:val="0"/>
+              <w:jc w:val="center"/>
+            </w:pPr>
+            <w:r>
+              <w:lastRenderedPageBreak/>
+              <w:t>Producto</w:t>
+            </w:r>
+          </w:p>
+        </w:tc>
+      </w:tr>
+      <w:tr>
+        <w:trPr>
+          <w:trHeight w:val="360"/>
+        </w:trPr>
+        <w:tc>
+          <w:tcPr>
+            <w:tcW w:w="1950" w:type="dxa"/>
+            <w:shd w:val="clear" w:color="auto" w:fill="auto"/>
+            <w:tcMar>
+              <w:top w:w="100" w:type="dxa"/>
+              <w:left w:w="100" w:type="dxa"/>
+              <w:bottom w:w="100" w:type="dxa"/>
+              <w:right w:w="100" w:type="dxa"/>
+            </w:tcMar>
+            <w:vAlign w:val="center"/>
+          </w:tcPr>
+          <w:p>
+            <w:pPr>
+              <w:widowControl w:val="0"/>
+              <w:spacing w:line="240" w:lineRule="auto"/>
+              <w:contextualSpacing w:val="0"/>
+              <w:jc w:val="center"/>
+              <w:rPr>
+                <w:b/>
+              </w:rPr>
+            </w:pPr>
+            <w:r>
+              <w:rPr>
+                <w:b/>
+              </w:rPr>
+              <w:t>Diseño de Clases</w:t>
             </w:r>
           </w:p>
         </w:tc>
@@ -3056,10 +3118,12 @@
               <w:jc w:val="center"/>
             </w:pPr>
             <w:r>
-              <w:t>DE_&lt;N</w:t>
-            </w:r>
-            <w:r>
-              <w:t>ombreDeLibrería&gt;</w:t>
+              <w:t>DE_</w:t>
+            </w:r>
+            <w:bookmarkStart w:id="2" w:name="_GoBack"/>
+            <w:bookmarkEnd w:id="2"/>
+            <w:r>
+              <w:t>&lt;nombre&gt;.ea</w:t>
             </w:r>
           </w:p>
         </w:tc>
@@ -3088,6 +3152,10 @@
               <w:spacing w:line="240" w:lineRule="auto"/>
               <w:contextualSpacing w:val="0"/>
               <w:jc w:val="center"/>
+              <w:rPr>
+                <w:sz w:val="20"/>
+                <w:szCs w:val="20"/>
+              </w:rPr>
             </w:pPr>
             <w:r>
               <w:rPr>
@@ -3101,7 +3169,7 @@
                 <w:sz w:val="20"/>
                 <w:szCs w:val="20"/>
               </w:rPr>
-              <w:t>roducto/3 Librerías</w:t>
+              <w:t>roducto/1 Arquitectura</w:t>
             </w:r>
           </w:p>
         </w:tc>
@@ -3138,17 +3206,6 @@
         </w:tc>
       </w:tr>
     </w:tbl>
-    <w:p>
-      <w:pPr>
-        <w:pStyle w:val="Ttulo2"/>
-        <w:spacing w:before="120"/>
-        <w:ind w:firstLine="720"/>
-        <w:rPr>
-          <w:color w:val="1F497D" w:themeColor="text2"/>
-        </w:rPr>
-      </w:pPr>
-      <w:bookmarkStart w:id="3" w:name="_Toc523177614"/>
-    </w:p>
     <w:p>
       <w:pPr>
         <w:rPr>
@@ -3156,9 +3213,7 @@
           <w:szCs w:val="32"/>
         </w:rPr>
       </w:pPr>
-      <w:r>
-        <w:br w:type="page"/>
-      </w:r>
+      <w:bookmarkStart w:id="3" w:name="_Toc523177614"/>
     </w:p>
     <w:p>
       <w:pPr>
@@ -3173,7 +3228,6 @@
         <w:rPr>
           <w:color w:val="1F497D" w:themeColor="text2"/>
         </w:rPr>
-        <w:lastRenderedPageBreak/>
         <w:t>Glosario</w:t>
       </w:r>
       <w:r>
@@ -4031,7 +4085,7 @@
                               <w:szCs w:val="30"/>
                               <w:lang w:val="es-ES"/>
                             </w:rPr>
-                            <w:t>2</w:t>
+                            <w:t>3</w:t>
                           </w:r>
                           <w:r>
                             <w:rPr>
@@ -4109,7 +4163,7 @@
                         <w:szCs w:val="30"/>
                         <w:lang w:val="es-ES"/>
                       </w:rPr>
-                      <w:t>2</w:t>
+                      <w:t>3</w:t>
                     </w:r>
                     <w:r>
                       <w:rPr>
@@ -5196,7 +5250,7 @@
 </file>
 
 <file path=customXml/itemProps1.xml><?xml version="1.0" encoding="utf-8"?>
-<ds:datastoreItem xmlns:ds="http://schemas.openxmlformats.org/officeDocument/2006/customXml" ds:itemID="{FA452EAE-5DAB-407D-A6F6-24500834EE82}">
+<ds:datastoreItem xmlns:ds="http://schemas.openxmlformats.org/officeDocument/2006/customXml" ds:itemID="{5AAC312D-6FA7-4175-9332-1EF99BB492E4}">
   <ds:schemaRefs>
     <ds:schemaRef ds:uri="http://schemas.openxmlformats.org/officeDocument/2006/bibliography"/>
   </ds:schemaRefs>

</xml_diff>